<commit_message>
requisiti funzionali aggiunta rf.14
</commit_message>
<xml_diff>
--- a/Requisiti funzionali e non funzionali/Template-RF.docx
+++ b/Requisiti funzionali e non funzionali/Template-RF.docx
@@ -298,14 +298,7 @@
                 <w:sz w:val="32"/>
                 <w:szCs w:val="32"/>
               </w:rPr>
-              <w:t xml:space="preserve">si iscrive alla piattaforma inserendo i </w:t>
-            </w:r>
-            <w:r>
-              <w:rPr>
-                <w:sz w:val="32"/>
-                <w:szCs w:val="32"/>
-              </w:rPr>
-              <w:t>suoi dati e i dati relativi ai campi a sua disposizione</w:t>
+              <w:t>si iscrive alla piattaforma inserendo i suoi dati e i dati relativi ai campi a sua disposizione</w:t>
             </w:r>
           </w:p>
         </w:tc>
@@ -835,22 +828,7 @@
                 <w:sz w:val="40"/>
                 <w:szCs w:val="40"/>
               </w:rPr>
-              <w:t>Utente/</w:t>
-            </w:r>
-          </w:p>
-          <w:p>
-            <w:pPr>
-              <w:rPr>
-                <w:sz w:val="40"/>
-                <w:szCs w:val="40"/>
-              </w:rPr>
-            </w:pPr>
-            <w:r>
-              <w:rPr>
-                <w:sz w:val="40"/>
-                <w:szCs w:val="40"/>
-              </w:rPr>
-              <w:t>Gestore?</w:t>
+              <w:t>Utente</w:t>
             </w:r>
           </w:p>
         </w:tc>
@@ -1478,6 +1456,109 @@
                 <w:szCs w:val="40"/>
               </w:rPr>
               <w:t>Utente/Gestore</w:t>
+            </w:r>
+          </w:p>
+        </w:tc>
+        <w:tc>
+          <w:tcPr>
+            <w:tcW w:w="2061" w:type="dxa"/>
+          </w:tcPr>
+          <w:p>
+            <w:pPr>
+              <w:rPr>
+                <w:sz w:val="40"/>
+                <w:szCs w:val="40"/>
+              </w:rPr>
+            </w:pPr>
+            <w:r>
+              <w:rPr>
+                <w:sz w:val="40"/>
+                <w:szCs w:val="40"/>
+              </w:rPr>
+              <w:t>ALTA</w:t>
+            </w:r>
+          </w:p>
+        </w:tc>
+      </w:tr>
+      <w:tr>
+        <w:tc>
+          <w:tcPr>
+            <w:tcW w:w="1418" w:type="dxa"/>
+          </w:tcPr>
+          <w:p>
+            <w:pPr>
+              <w:rPr>
+                <w:sz w:val="40"/>
+                <w:szCs w:val="40"/>
+              </w:rPr>
+            </w:pPr>
+            <w:r>
+              <w:rPr>
+                <w:sz w:val="40"/>
+                <w:szCs w:val="40"/>
+              </w:rPr>
+              <w:lastRenderedPageBreak/>
+              <w:t>RF. 14</w:t>
+            </w:r>
+          </w:p>
+        </w:tc>
+        <w:tc>
+          <w:tcPr>
+            <w:tcW w:w="2404" w:type="dxa"/>
+          </w:tcPr>
+          <w:p>
+            <w:pPr>
+              <w:rPr>
+                <w:sz w:val="40"/>
+                <w:szCs w:val="40"/>
+              </w:rPr>
+            </w:pPr>
+            <w:r>
+              <w:rPr>
+                <w:sz w:val="40"/>
+                <w:szCs w:val="40"/>
+              </w:rPr>
+              <w:t>Gestore accetta/rifiuta eventi</w:t>
+            </w:r>
+          </w:p>
+        </w:tc>
+        <w:tc>
+          <w:tcPr>
+            <w:tcW w:w="2379" w:type="dxa"/>
+          </w:tcPr>
+          <w:p>
+            <w:pPr>
+              <w:rPr>
+                <w:sz w:val="32"/>
+                <w:szCs w:val="32"/>
+              </w:rPr>
+            </w:pPr>
+            <w:r>
+              <w:rPr>
+                <w:sz w:val="32"/>
+                <w:szCs w:val="32"/>
+              </w:rPr>
+              <w:t>Il gestore, arrivata una richiesta di prenotazione del campo, la accetta o la rifiuta.</w:t>
+            </w:r>
+          </w:p>
+        </w:tc>
+        <w:tc>
+          <w:tcPr>
+            <w:tcW w:w="2795" w:type="dxa"/>
+          </w:tcPr>
+          <w:p>
+            <w:pPr>
+              <w:rPr>
+                <w:sz w:val="40"/>
+                <w:szCs w:val="40"/>
+              </w:rPr>
+            </w:pPr>
+            <w:r>
+              <w:rPr>
+                <w:sz w:val="40"/>
+                <w:szCs w:val="40"/>
+              </w:rPr>
+              <w:t>Gestore</w:t>
             </w:r>
           </w:p>
         </w:tc>
@@ -1560,13 +1641,6 @@
           <w:szCs w:val="36"/>
         </w:rPr>
       </w:pPr>
-      <w:r>
-        <w:rPr>
-          <w:sz w:val="36"/>
-          <w:szCs w:val="36"/>
-        </w:rPr>
-        <w:t>IL CALENDARIO APPUNTAMENTI UTENTE O GESTORE?</w:t>
-      </w:r>
     </w:p>
     <w:p>
       <w:pPr>
@@ -1575,13 +1649,22 @@
           <w:szCs w:val="36"/>
         </w:rPr>
       </w:pPr>
-      <w:r>
+    </w:p>
+    <w:p>
+      <w:pPr>
         <w:rPr>
           <w:sz w:val="36"/>
           <w:szCs w:val="36"/>
         </w:rPr>
-        <w:t>PAGAMENTO PRENOTAZIONE QUALI SONO GLI ATTORI?</w:t>
-      </w:r>
+      </w:pPr>
+    </w:p>
+    <w:p>
+      <w:pPr>
+        <w:rPr>
+          <w:sz w:val="36"/>
+          <w:szCs w:val="36"/>
+        </w:rPr>
+      </w:pPr>
     </w:p>
     <w:sectPr>
       <w:pgSz w:w="11906" w:h="16838"/>

</xml_diff>